<commit_message>
Everything is now in the openLibrary - Final Submisson folder
</commit_message>
<xml_diff>
--- a/Final Report/[FINAL REPORT] new.docx
+++ b/Final Report/[FINAL REPORT] new.docx
@@ -2,6 +2,7 @@
 <file path=word/document.xml><?xml version="1.0" encoding="utf-8"?>
 <w:document xmlns:wpc="http://schemas.microsoft.com/office/word/2010/wordprocessingCanvas" xmlns:mc="http://schemas.openxmlformats.org/markup-compatibility/2006" xmlns:o="urn:schemas-microsoft-com:office:office" xmlns:r="http://schemas.openxmlformats.org/officeDocument/2006/relationships" xmlns:m="http://schemas.openxmlformats.org/officeDocument/2006/math" xmlns:v="urn:schemas-microsoft-com:vml" xmlns:wp14="http://schemas.microsoft.com/office/word/2010/wordprocessingDrawing" xmlns:wp="http://schemas.openxmlformats.org/drawingml/2006/wordprocessingDrawing" xmlns:w10="urn:schemas-microsoft-com:office:word" xmlns:w="http://schemas.openxmlformats.org/wordprocessingml/2006/main" xmlns:w14="http://schemas.microsoft.com/office/word/2010/wordml" xmlns:w15="http://schemas.microsoft.com/office/word/2012/wordml" xmlns:wpg="http://schemas.microsoft.com/office/word/2010/wordprocessingGroup" xmlns:wpi="http://schemas.microsoft.com/office/word/2010/wordprocessingInk" xmlns:wne="http://schemas.microsoft.com/office/word/2006/wordml" xmlns:wps="http://schemas.microsoft.com/office/word/2010/wordprocessingShape" mc:Ignorable="w14 w15 wp14">
   <w:body>
+    <w:bookmarkStart w:id="0" w:name="xgraphic"/>
     <w:p>
       <w:pPr>
         <w:pStyle w:val="DocumentLabel"/>
@@ -12,7 +13,6 @@
         <w:spacing w:after="240"/>
         <w:ind w:left="0"/>
       </w:pPr>
-      <w:bookmarkStart w:id="0" w:name="xgraphic"/>
       <w:r>
         <w:rPr>
           <w:noProof/>
@@ -8456,19 +8456,7 @@
           <w:spacing w:val="0"/>
           <w:sz w:val="20"/>
         </w:rPr>
-        <w:t xml:space="preserve">To renew, click on an item in the list </w:t>
-      </w:r>
-      <w:bookmarkStart w:id="1" w:name="_GoBack"/>
-      <w:bookmarkEnd w:id="1"/>
-      <w:r>
-        <w:rPr>
-          <w:rStyle w:val="MessageHeaderLabel"/>
-          <w:rFonts w:ascii="Times New Roman" w:hAnsi="Times New Roman"/>
-          <w:b w:val="0"/>
-          <w:spacing w:val="0"/>
-          <w:sz w:val="20"/>
-        </w:rPr>
-        <w:t xml:space="preserve">box that is already checked out, then click </w:t>
+        <w:t xml:space="preserve">To renew, click on an item in the list box that is already checked out, then click </w:t>
       </w:r>
       <w:r>
         <w:rPr>
@@ -9941,6 +9929,23 @@
           <w:szCs w:val="20"/>
         </w:rPr>
         <w:t>library.mdb</w:t>
+      </w:r>
+      <w:r>
+        <w:rPr>
+          <w:rFonts w:ascii="Times New Roman" w:hAnsi="Times New Roman" w:cs="Times New Roman"/>
+          <w:b/>
+          <w:sz w:val="20"/>
+          <w:szCs w:val="20"/>
+        </w:rPr>
+        <w:t xml:space="preserve"> </w:t>
+      </w:r>
+      <w:r>
+        <w:rPr>
+          <w:rFonts w:ascii="Times New Roman" w:hAnsi="Times New Roman" w:cs="Times New Roman"/>
+          <w:sz w:val="20"/>
+          <w:szCs w:val="20"/>
+        </w:rPr>
+        <w:t>(in openLibrary2.0\openLibrary2.0)</w:t>
       </w:r>
     </w:p>
     <w:p>
@@ -10976,6 +10981,8 @@
         </w:rPr>
         <w:t xml:space="preserve"> </w:t>
       </w:r>
+      <w:bookmarkStart w:id="1" w:name="_GoBack"/>
+      <w:bookmarkEnd w:id="1"/>
     </w:p>
     <w:p>
       <w:pPr>
@@ -13723,13 +13730,7 @@
         <w:rPr>
           <w:i/>
         </w:rPr>
-        <w:t xml:space="preserve">  </w:t>
-      </w:r>
-      <w:r>
-        <w:rPr>
-          <w:i/>
-        </w:rPr>
-        <w:t xml:space="preserve">   Figure 11</w:t>
+        <w:t xml:space="preserve">     Figure 11</w:t>
       </w:r>
     </w:p>
     <w:p>
@@ -33159,7 +33160,7 @@
                                   </pic:cNvPicPr>
                                 </pic:nvPicPr>
                                 <pic:blipFill>
-                                  <a:blip r:embed="rId1">
+                                  <a:blip r:embed="rId3">
                                     <a:extLst>
                                       <a:ext uri="{28A0092B-C50C-407E-A947-70E740481C1C}">
                                         <a14:useLocalDpi xmlns:a14="http://schemas.microsoft.com/office/drawing/2010/main" val="0"/>
@@ -33215,7 +33216,7 @@
                                   </pic:cNvPicPr>
                                 </pic:nvPicPr>
                                 <pic:blipFill>
-                                  <a:blip r:embed="rId2">
+                                  <a:blip r:embed="rId4">
                                     <a:extLst>
                                       <a:ext uri="{28A0092B-C50C-407E-A947-70E740481C1C}">
                                         <a14:useLocalDpi xmlns:a14="http://schemas.microsoft.com/office/drawing/2010/main" val="0"/>
@@ -33280,7 +33281,7 @@
         <w:rStyle w:val="PageNumber"/>
         <w:noProof/>
       </w:rPr>
-      <w:t>28</w:t>
+      <w:t>12</w:t>
     </w:r>
     <w:r>
       <w:rPr>

</xml_diff>